<commit_message>
sha1 && reviewed directory structure
</commit_message>
<xml_diff>
--- a/task.docx
+++ b/task.docx
@@ -248,18 +248,18 @@
           <w:sz w:val="28"/>
           <w:sz-cs w:val="28"/>
         </w:rPr>
-        <w:t xml:space="preserve">- 3. Считается хеш сумма (SHA-1) всего пакета данных, и дописывается в конце пакета данных.</w:t>
-      </w:r>
-    </w:p>
-    <w:p>
-      <w:pPr/>
-      <w:r>
-        <w:rPr>
-          <w:rFonts w:ascii="Times" w:hAnsi="Times" w:cs="Times"/>
-          <w:sz w:val="28"/>
-          <w:sz-cs w:val="28"/>
-        </w:rPr>
-        <w:t xml:space="preserve">- 4. Пакет данных шифруется симметричным алгоритмом, сгенерированным ранее ключом.</w:t>
+        <w:t xml:space="preserve">+ 3. Считается хеш сумма (SHA-1) всего пакета данных, и дописывается в конце пакета данных.</w:t>
+      </w:r>
+    </w:p>
+    <w:p>
+      <w:pPr/>
+      <w:r>
+        <w:rPr>
+          <w:rFonts w:ascii="Times" w:hAnsi="Times" w:cs="Times"/>
+          <w:sz w:val="28"/>
+          <w:sz-cs w:val="28"/>
+        </w:rPr>
+        <w:t xml:space="preserve">+ 4. Пакет данных шифруется симметричным алгоритмом, сгенерированным ранее ключом.</w:t>
       </w:r>
     </w:p>
     <w:p>
@@ -606,6 +606,17 @@
           <w:sz-cs w:val="28"/>
         </w:rPr>
         <w:t xml:space="preserve">При нажатии ctrl-c - сохранение всех данных из linked list в файл и безопасный выход из программы.</w:t>
+      </w:r>
+    </w:p>
+    <w:p>
+      <w:pPr/>
+      <w:r>
+        <w:rPr>
+          <w:rFonts w:ascii="Times" w:hAnsi="Times" w:cs="Times"/>
+          <w:sz w:val="28"/>
+          <w:sz-cs w:val="28"/>
+        </w:rPr>
+        <w:t xml:space="preserve"/>
       </w:r>
     </w:p>
     <w:p>

</xml_diff>

<commit_message>
some ideas on the task
</commit_message>
<xml_diff>
--- a/task.docx
+++ b/task.docx
@@ -209,18 +209,18 @@
           <w:sz w:val="28"/>
           <w:sz-cs w:val="28"/>
         </w:rPr>
-        <w:t xml:space="preserve">+ 1. Генерируется случайный ключ для алгоритма симметричного шифрования (AES, размер ключа на свое усмотрение).</w:t>
-      </w:r>
-    </w:p>
-    <w:p>
-      <w:pPr/>
-      <w:r>
-        <w:rPr>
-          <w:rFonts w:ascii="Times" w:hAnsi="Times" w:cs="Times"/>
-          <w:sz w:val="28"/>
-          <w:sz-cs w:val="28"/>
-        </w:rPr>
-        <w:t xml:space="preserve">- 2. Создается пакет данных - </w:t>
+        <w:t xml:space="preserve">+ 1. Генерируется случайный ключ для алгоритма симметричного шифрования (AES + vi, размер ключа на свое усмотрение). - file with two Lines + strsplit for the Line for the server;</w:t>
+      </w:r>
+    </w:p>
+    <w:p>
+      <w:pPr/>
+      <w:r>
+        <w:rPr>
+          <w:rFonts w:ascii="Times" w:hAnsi="Times" w:cs="Times"/>
+          <w:sz w:val="28"/>
+          <w:sz-cs w:val="28"/>
+        </w:rPr>
+        <w:t xml:space="preserve">-  2. Создается пакет данных - </w:t>
       </w:r>
       <w:r>
         <w:rPr>
@@ -270,7 +270,7 @@
           <w:sz w:val="28"/>
           <w:sz-cs w:val="28"/>
         </w:rPr>
-        <w:t xml:space="preserve">- 5. Симметричный ключ шифруется ассиметричным шифром (ключи сгенерированы заранее и прописаны в коде программы как константа, алгоритм – RSA, параметры – на свое усмотрение).</w:t>
+        <w:t xml:space="preserve">+ 5. Симметричный ключ шифруется ассиметричным шифром (ключи сгенерированы заранее и прописаны в коде программы как константа, алгоритм – RSA, параметры – на свое усмотрение).</w:t>
       </w:r>
     </w:p>
     <w:p>
@@ -351,18 +351,18 @@
           <w:sz w:val="28"/>
           <w:sz-cs w:val="28"/>
         </w:rPr>
-        <w:t xml:space="preserve">Выход из приложения по ctrl-c с выводом количества отправленных сообщений в консоль.</w:t>
-      </w:r>
-    </w:p>
-    <w:p>
-      <w:pPr/>
-      <w:r>
-        <w:rPr>
-          <w:rFonts w:ascii="Times" w:hAnsi="Times" w:cs="Times"/>
-          <w:sz w:val="28"/>
-          <w:sz-cs w:val="28"/>
-        </w:rPr>
-        <w:t xml:space="preserve">Количество одновременно запущенных приложений не ограничено.</w:t>
+        <w:t xml:space="preserve">- 8. Выход из приложения по ctrl-c с выводом количества отправленных сообщений в консоль.</w:t>
+      </w:r>
+    </w:p>
+    <w:p>
+      <w:pPr/>
+      <w:r>
+        <w:rPr>
+          <w:rFonts w:ascii="Times" w:hAnsi="Times" w:cs="Times"/>
+          <w:sz w:val="28"/>
+          <w:sz-cs w:val="28"/>
+        </w:rPr>
+        <w:t xml:space="preserve">- 9. Количество одновременно запущенных приложений не ограничено.</w:t>
       </w:r>
     </w:p>
     <w:p>

</xml_diff>